<commit_message>
maj mémo zotero vancouver
</commit_message>
<xml_diff>
--- a/docs/vancouver_zotero_memo.docx
+++ b/docs/vancouver_zotero_memo.docx
@@ -1676,9 +1676,9 @@
           <w:lang w:val="fr-FR" w:eastAsia="fr-FR"/>
         </w:rPr>
         <w:drawing>
-          <wp:inline distT="0" distB="0" distL="0" distR="0" wp14:anchorId="1EC78A51" wp14:editId="7271D025">
-            <wp:extent cx="3115110" cy="1848108"/>
-            <wp:effectExtent l="19050" t="19050" r="28575" b="19050"/>
+          <wp:inline distT="0" distB="0" distL="0" distR="0" wp14:anchorId="1EC78A51" wp14:editId="4120A2A1">
+            <wp:extent cx="2494800" cy="1479600"/>
+            <wp:effectExtent l="19050" t="19050" r="20320" b="25400"/>
             <wp:docPr id="13" name="Image 13"/>
             <wp:cNvGraphicFramePr>
               <a:graphicFrameLocks xmlns:a="http://schemas.openxmlformats.org/drawingml/2006/main" noChangeAspect="1"/>
@@ -1705,7 +1705,7 @@
                   <pic:spPr>
                     <a:xfrm>
                       <a:off x="0" y="0"/>
-                      <a:ext cx="3115110" cy="1848108"/>
+                      <a:ext cx="2494800" cy="1479600"/>
                     </a:xfrm>
                     <a:prstGeom prst="rect">
                       <a:avLst/>
@@ -1818,7 +1818,6 @@
         <w:jc w:val="left"/>
         <w:rPr>
           <w:rFonts w:ascii="Corbel" w:hAnsi="Corbel"/>
-          <w:lang w:val="fr-FR"/>
         </w:rPr>
       </w:pPr>
       <w:r>
@@ -1828,10 +1827,10 @@
           <w:lang w:val="fr-FR" w:eastAsia="fr-FR"/>
         </w:rPr>
         <w:drawing>
-          <wp:inline distT="0" distB="0" distL="0" distR="0" wp14:anchorId="5E931F4D" wp14:editId="59EA599A">
-            <wp:extent cx="5759450" cy="1166495"/>
-            <wp:effectExtent l="0" t="0" r="0" b="0"/>
-            <wp:docPr id="110" name="Image 110"/>
+          <wp:inline distT="0" distB="0" distL="0" distR="0" wp14:anchorId="26CD0118" wp14:editId="4B40A2BD">
+            <wp:extent cx="4852800" cy="1648800"/>
+            <wp:effectExtent l="19050" t="19050" r="24130" b="27940"/>
+            <wp:docPr id="52" name="Image 52"/>
             <wp:cNvGraphicFramePr>
               <a:graphicFrameLocks xmlns:a="http://schemas.openxmlformats.org/drawingml/2006/main" noChangeAspect="1"/>
             </wp:cNvGraphicFramePr>
@@ -1839,7 +1838,7 @@
               <a:graphicData uri="http://schemas.openxmlformats.org/drawingml/2006/picture">
                 <pic:pic xmlns:pic="http://schemas.openxmlformats.org/drawingml/2006/picture">
                   <pic:nvPicPr>
-                    <pic:cNvPr id="110" name="vancouver_zotero_redac2.png"/>
+                    <pic:cNvPr id="52" name="vancouver_zotero_redac2.png"/>
                     <pic:cNvPicPr/>
                   </pic:nvPicPr>
                   <pic:blipFill>
@@ -1857,11 +1856,16 @@
                   <pic:spPr>
                     <a:xfrm>
                       <a:off x="0" y="0"/>
-                      <a:ext cx="5759450" cy="1166495"/>
+                      <a:ext cx="4852800" cy="1648800"/>
                     </a:xfrm>
                     <a:prstGeom prst="rect">
                       <a:avLst/>
                     </a:prstGeom>
+                    <a:ln>
+                      <a:solidFill>
+                        <a:schemeClr val="accent2"/>
+                      </a:solidFill>
+                    </a:ln>
                   </pic:spPr>
                 </pic:pic>
               </a:graphicData>
@@ -1869,15 +1873,6 @@
           </wp:inline>
         </w:drawing>
       </w:r>
-    </w:p>
-    <w:p>
-      <w:pPr>
-        <w:rPr>
-          <w:rFonts w:ascii="Corbel" w:hAnsi="Corbel"/>
-          <w:sz w:val="24"/>
-          <w:szCs w:val="24"/>
-        </w:rPr>
-      </w:pPr>
       <w:r>
         <w:rPr>
           <w:rFonts w:ascii="Corbel" w:hAnsi="Corbel"/>
@@ -5455,7 +5450,7 @@
           <w:rFonts w:ascii="Corbel" w:hAnsi="Corbel"/>
           <w:lang w:val="fr-FR"/>
         </w:rPr>
-        <w:t xml:space="preserve"> internet dans sa globalité ou page d’accueil d’un site internet,</w:t>
+        <w:t xml:space="preserve"> internet dans sa globalité,</w:t>
       </w:r>
     </w:p>
     <w:p>
@@ -5515,6 +5510,7 @@
           <w:rFonts w:ascii="Corbel" w:hAnsi="Corbel"/>
           <w:lang w:val="fr-FR"/>
         </w:rPr>
+        <w:lastRenderedPageBreak/>
         <w:t>présentation non diffusée,</w:t>
       </w:r>
     </w:p>
@@ -5535,7 +5531,6 @@
           <w:rFonts w:ascii="Corbel" w:hAnsi="Corbel"/>
           <w:lang w:val="fr-FR"/>
         </w:rPr>
-        <w:lastRenderedPageBreak/>
         <w:t>et tout autre document assimilable à l’une de ces catégories.</w:t>
       </w:r>
     </w:p>
@@ -5554,6 +5549,13 @@
           <w:lang w:val="fr-FR"/>
         </w:rPr>
         <w:t>Si l’URL peut suffire pour un site internet, il convient de fournir pour les autres ressources toutes les informations disponibles telles que : titre, auteur, date, type de ressource (rapport annuel d’activité, cours du Master 1 « Santé publique » UEXXX, etc.)</w:t>
+      </w:r>
+      <w:r>
+        <w:rPr>
+          <w:rFonts w:ascii="Corbel" w:hAnsi="Corbel"/>
+          <w:lang w:val="fr-FR"/>
+        </w:rPr>
+        <w:t>.</w:t>
       </w:r>
     </w:p>
     <w:p>
@@ -7624,7 +7626,16 @@
             <w:rFonts w:ascii="Corbel" w:hAnsi="Corbel"/>
             <w:lang w:val="fr-FR"/>
           </w:rPr>
-          <w:t xml:space="preserve"> : Utiliser le module Zotero pour Word</w:t>
+          <w:t xml:space="preserve"> : Utiliser le module Zotero </w:t>
+        </w:r>
+        <w:r>
+          <w:rPr>
+            <w:rStyle w:val="Lienhypertexte"/>
+            <w:rFonts w:ascii="Corbel" w:hAnsi="Corbel"/>
+            <w:lang w:val="fr-FR"/>
+          </w:rPr>
+          <w:lastRenderedPageBreak/>
+          <w:t>pour Word</w:t>
         </w:r>
       </w:hyperlink>
       <w:r>
@@ -7674,7 +7685,6 @@
           <w:color w:val="ED7D31" w:themeColor="accent2"/>
           <w:lang w:val="fr-FR" w:eastAsia="fr-FR"/>
         </w:rPr>
-        <w:lastRenderedPageBreak/>
         <mc:AlternateContent>
           <mc:Choice Requires="wpg">
             <w:drawing>
@@ -9452,7 +9462,15 @@
           <w:rFonts w:ascii="Corbel" w:hAnsi="Corbel"/>
           <w:lang w:val="fr-FR"/>
         </w:rPr>
-        <w:t xml:space="preserve">. C’est par exemple souvent le cas des actes de congrès. Il faut alors préciser cette fonction en ajoutant la mention </w:t>
+        <w:t xml:space="preserve">. C’est par exemple </w:t>
+      </w:r>
+      <w:r>
+        <w:rPr>
+          <w:rFonts w:ascii="Corbel" w:hAnsi="Corbel"/>
+          <w:lang w:val="fr-FR"/>
+        </w:rPr>
+        <w:lastRenderedPageBreak/>
+        <w:t xml:space="preserve">souvent le cas des actes de congrès. Il faut alors préciser cette fonction en ajoutant la mention </w:t>
       </w:r>
       <w:r>
         <w:rPr>
@@ -9499,7 +9517,6 @@
           <w:noProof/>
           <w:lang w:val="fr-FR" w:eastAsia="fr-FR"/>
         </w:rPr>
-        <w:lastRenderedPageBreak/>
         <mc:AlternateContent>
           <mc:Choice Requires="wps">
             <w:drawing>
@@ -9750,7 +9767,28 @@
           <w:rFonts w:ascii="Corbel" w:hAnsi="Corbel"/>
           <w:lang w:val="fr-FR"/>
         </w:rPr>
-        <w:t>Auteur(s) directeur(s), editor(s). Titre du livre. Numéro de l’édition ed. Ville: Maison d’édition; Année.</w:t>
+        <w:t>Éditeur</w:t>
+      </w:r>
+      <w:r>
+        <w:rPr>
+          <w:rFonts w:ascii="Corbel" w:hAnsi="Corbel"/>
+          <w:lang w:val="fr-FR"/>
+        </w:rPr>
+        <w:t>(s)</w:t>
+      </w:r>
+      <w:r>
+        <w:rPr>
+          <w:rFonts w:ascii="Corbel" w:hAnsi="Corbel"/>
+          <w:lang w:val="fr-FR"/>
+        </w:rPr>
+        <w:t xml:space="preserve"> scientifique(s)</w:t>
+      </w:r>
+      <w:r>
+        <w:rPr>
+          <w:rFonts w:ascii="Corbel" w:hAnsi="Corbel"/>
+          <w:lang w:val="fr-FR"/>
+        </w:rPr>
+        <w:t>, editor(s). Titre du livre. Numéro de l’édition ed. Ville: Maison d’édition; Année.</w:t>
       </w:r>
       <w:r>
         <w:rPr>
@@ -10265,9 +10303,18 @@
       <w:r>
         <w:rPr>
           <w:rFonts w:ascii="Corbel" w:hAnsi="Corbel"/>
-        </w:rPr>
-        <w:t>Editeur</w:t>
-      </w:r>
+          <w:lang w:val="fr-FR"/>
+        </w:rPr>
+        <w:t>É</w:t>
+      </w:r>
+      <w:proofErr w:type="spellStart"/>
+      <w:r>
+        <w:rPr>
+          <w:rFonts w:ascii="Corbel" w:hAnsi="Corbel"/>
+        </w:rPr>
+        <w:t>diteur</w:t>
+      </w:r>
+      <w:proofErr w:type="spellEnd"/>
       <w:r>
         <w:rPr>
           <w:rFonts w:ascii="Corbel" w:hAnsi="Corbel"/>
@@ -10278,7 +10325,21 @@
         <w:rPr>
           <w:rFonts w:ascii="Corbel" w:hAnsi="Corbel"/>
         </w:rPr>
-        <w:t xml:space="preserve"> scientifique(s)</w:t>
+        <w:t xml:space="preserve"> </w:t>
+      </w:r>
+      <w:proofErr w:type="spellStart"/>
+      <w:r>
+        <w:rPr>
+          <w:rFonts w:ascii="Corbel" w:hAnsi="Corbel"/>
+        </w:rPr>
+        <w:t>scientifique</w:t>
+      </w:r>
+      <w:proofErr w:type="spellEnd"/>
+      <w:r>
+        <w:rPr>
+          <w:rFonts w:ascii="Corbel" w:hAnsi="Corbel"/>
+        </w:rPr>
+        <w:t>(s)</w:t>
       </w:r>
       <w:r>
         <w:rPr>
@@ -11968,7 +12029,28 @@
           <w:rFonts w:ascii="Corbel" w:hAnsi="Corbel"/>
           <w:lang w:val="fr-FR"/>
         </w:rPr>
-        <w:t>Auteur(s). Titre de la page web [Internet]. Année [cited année mois jour]. Available from: URL</w:t>
+        <w:t>Auteur(s). Titre de la page web</w:t>
+      </w:r>
+      <w:r>
+        <w:rPr>
+          <w:rFonts w:ascii="Corbel" w:hAnsi="Corbel"/>
+          <w:lang w:val="fr-FR"/>
+        </w:rPr>
+        <w:t xml:space="preserve"> </w:t>
+      </w:r>
+      <w:r>
+        <w:rPr>
+          <w:rFonts w:ascii="Corbel" w:hAnsi="Corbel"/>
+          <w:lang w:val="fr-FR"/>
+        </w:rPr>
+        <w:t>[Internet]</w:t>
+      </w:r>
+      <w:r>
+        <w:rPr>
+          <w:rFonts w:ascii="Corbel" w:hAnsi="Corbel"/>
+          <w:lang w:val="fr-FR"/>
+        </w:rPr>
+        <w:t>. Année [cited année mois jour]. Available from: URL</w:t>
       </w:r>
     </w:p>
     <w:p>
@@ -11985,7 +12067,58 @@
           <w:rFonts w:ascii="Corbel" w:hAnsi="Corbel"/>
           <w:lang w:val="fr-FR"/>
         </w:rPr>
-        <w:t>Auteur(s). Titre de la page web [Internet]. Titre du site web. Année [cited année mois jour]. Available from: URL</w:t>
+        <w:t>Auteur(s).</w:t>
+      </w:r>
+      <w:r>
+        <w:rPr>
+          <w:rFonts w:ascii="Corbel" w:hAnsi="Corbel"/>
+          <w:lang w:val="fr-FR"/>
+        </w:rPr>
+        <w:t xml:space="preserve"> </w:t>
+      </w:r>
+      <w:r>
+        <w:rPr>
+          <w:rFonts w:ascii="Corbel" w:hAnsi="Corbel"/>
+          <w:lang w:val="fr-FR"/>
+        </w:rPr>
+        <w:t>Titre du site web</w:t>
+      </w:r>
+      <w:r>
+        <w:rPr>
+          <w:rFonts w:ascii="Corbel" w:hAnsi="Corbel"/>
+          <w:lang w:val="fr-FR"/>
+        </w:rPr>
+        <w:t xml:space="preserve">. </w:t>
+      </w:r>
+      <w:r>
+        <w:rPr>
+          <w:rFonts w:ascii="Corbel" w:hAnsi="Corbel"/>
+          <w:lang w:val="fr-FR"/>
+        </w:rPr>
+        <w:t xml:space="preserve">Année [cited année mois jour]. </w:t>
+      </w:r>
+      <w:r>
+        <w:rPr>
+          <w:rFonts w:ascii="Corbel" w:hAnsi="Corbel"/>
+          <w:lang w:val="fr-FR"/>
+        </w:rPr>
+        <w:t>Titre de la page web</w:t>
+      </w:r>
+      <w:r>
+        <w:rPr>
+          <w:rFonts w:ascii="Corbel" w:hAnsi="Corbel"/>
+          <w:lang w:val="fr-FR"/>
+        </w:rPr>
+        <w:t xml:space="preserve">. </w:t>
+      </w:r>
+      <w:bookmarkStart w:id="46" w:name="_GoBack"/>
+      <w:bookmarkEnd w:id="46"/>
+      <w:r>
+        <w:rPr>
+          <w:rFonts w:ascii="Corbel" w:hAnsi="Corbel"/>
+          <w:lang w:val="fr-FR"/>
+        </w:rPr>
+        <w:t>Available from: URL</w:t>
       </w:r>
     </w:p>
     <w:p>
@@ -11997,7 +12130,7 @@
           <w:lang w:val="fr-FR"/>
         </w:rPr>
       </w:pPr>
-      <w:bookmarkStart w:id="46" w:name="exemples-rédigés"/>
+      <w:bookmarkStart w:id="47" w:name="exemples-rédigés"/>
       <w:r>
         <w:rPr>
           <w:rFonts w:ascii="Corbel" w:hAnsi="Corbel"/>
@@ -12005,20 +12138,25 @@
         </w:rPr>
         <w:t>Exemples rédigés</w:t>
       </w:r>
-      <w:bookmarkEnd w:id="46"/>
-    </w:p>
-    <w:p>
-      <w:pPr>
-        <w:pStyle w:val="Corpsdetexte"/>
+      <w:bookmarkEnd w:id="47"/>
+    </w:p>
+    <w:p>
+      <w:pPr>
+        <w:pStyle w:val="Titre3"/>
         <w:jc w:val="left"/>
         <w:rPr>
-          <w:rFonts w:ascii="Corbel" w:hAnsi="Corbel"/>
-          <w:lang w:val="fr-FR"/>
-        </w:rPr>
-      </w:pPr>
-      <w:r>
-        <w:rPr>
-          <w:rFonts w:ascii="Corbel" w:hAnsi="Corbel"/>
+          <w:rFonts w:ascii="Corbel" w:eastAsiaTheme="minorHAnsi" w:hAnsi="Corbel" w:cstheme="minorBidi"/>
+          <w:bCs w:val="0"/>
+          <w:color w:val="auto"/>
+          <w:lang w:val="fr-FR"/>
+        </w:rPr>
+      </w:pPr>
+      <w:bookmarkStart w:id="48" w:name="exemples-de-saisie-dans-zotero"/>
+      <w:r>
+        <w:rPr>
+          <w:rFonts w:ascii="Corbel" w:eastAsiaTheme="minorHAnsi" w:hAnsi="Corbel" w:cstheme="minorBidi"/>
+          <w:bCs w:val="0"/>
+          <w:color w:val="auto"/>
           <w:lang w:val="fr-FR"/>
         </w:rPr>
         <w:t>Organisation mondiale de la santé. Santé et droits de l’homme [Internet]. [</w:t>
@@ -12027,7 +12165,9 @@
       <w:proofErr w:type="gramStart"/>
       <w:r>
         <w:rPr>
-          <w:rFonts w:ascii="Corbel" w:hAnsi="Corbel"/>
+          <w:rFonts w:ascii="Corbel" w:eastAsiaTheme="minorHAnsi" w:hAnsi="Corbel" w:cstheme="minorBidi"/>
+          <w:bCs w:val="0"/>
+          <w:color w:val="auto"/>
           <w:lang w:val="fr-FR"/>
         </w:rPr>
         <w:t>cited</w:t>
@@ -12036,7 +12176,9 @@
       <w:proofErr w:type="gramEnd"/>
       <w:r>
         <w:rPr>
-          <w:rFonts w:ascii="Corbel" w:hAnsi="Corbel"/>
+          <w:rFonts w:ascii="Corbel" w:eastAsiaTheme="minorHAnsi" w:hAnsi="Corbel" w:cstheme="minorBidi"/>
+          <w:bCs w:val="0"/>
+          <w:color w:val="auto"/>
           <w:lang w:val="fr-FR"/>
         </w:rPr>
         <w:t xml:space="preserve"> 2023 </w:t>
@@ -12044,7 +12186,9 @@
       <w:proofErr w:type="spellStart"/>
       <w:r>
         <w:rPr>
-          <w:rFonts w:ascii="Corbel" w:hAnsi="Corbel"/>
+          <w:rFonts w:ascii="Corbel" w:eastAsiaTheme="minorHAnsi" w:hAnsi="Corbel" w:cstheme="minorBidi"/>
+          <w:bCs w:val="0"/>
+          <w:color w:val="auto"/>
           <w:lang w:val="fr-FR"/>
         </w:rPr>
         <w:t>Apr</w:t>
@@ -12052,7 +12196,9 @@
       <w:proofErr w:type="spellEnd"/>
       <w:r>
         <w:rPr>
-          <w:rFonts w:ascii="Corbel" w:hAnsi="Corbel"/>
+          <w:rFonts w:ascii="Corbel" w:eastAsiaTheme="minorHAnsi" w:hAnsi="Corbel" w:cstheme="minorBidi"/>
+          <w:bCs w:val="0"/>
+          <w:color w:val="auto"/>
           <w:lang w:val="fr-FR"/>
         </w:rPr>
         <w:t xml:space="preserve"> 28]. </w:t>
@@ -12060,7 +12206,9 @@
       <w:proofErr w:type="spellStart"/>
       <w:r>
         <w:rPr>
-          <w:rFonts w:ascii="Corbel" w:hAnsi="Corbel"/>
+          <w:rFonts w:ascii="Corbel" w:eastAsiaTheme="minorHAnsi" w:hAnsi="Corbel" w:cstheme="minorBidi"/>
+          <w:bCs w:val="0"/>
+          <w:color w:val="auto"/>
           <w:lang w:val="fr-FR"/>
         </w:rPr>
         <w:t>Available</w:t>
@@ -12068,7 +12216,9 @@
       <w:proofErr w:type="spellEnd"/>
       <w:r>
         <w:rPr>
-          <w:rFonts w:ascii="Corbel" w:hAnsi="Corbel"/>
+          <w:rFonts w:ascii="Corbel" w:eastAsiaTheme="minorHAnsi" w:hAnsi="Corbel" w:cstheme="minorBidi"/>
+          <w:bCs w:val="0"/>
+          <w:color w:val="auto"/>
           <w:lang w:val="fr-FR"/>
         </w:rPr>
         <w:t xml:space="preserve"> </w:t>
@@ -12076,7 +12226,9 @@
       <w:proofErr w:type="spellStart"/>
       <w:r>
         <w:rPr>
-          <w:rFonts w:ascii="Corbel" w:hAnsi="Corbel"/>
+          <w:rFonts w:ascii="Corbel" w:eastAsiaTheme="minorHAnsi" w:hAnsi="Corbel" w:cstheme="minorBidi"/>
+          <w:bCs w:val="0"/>
+          <w:color w:val="auto"/>
           <w:lang w:val="fr-FR"/>
         </w:rPr>
         <w:t>from</w:t>
@@ -12084,88 +12236,12 @@
       <w:proofErr w:type="spellEnd"/>
       <w:r>
         <w:rPr>
-          <w:rFonts w:ascii="Corbel" w:hAnsi="Corbel"/>
+          <w:rFonts w:ascii="Corbel" w:eastAsiaTheme="minorHAnsi" w:hAnsi="Corbel" w:cstheme="minorBidi"/>
+          <w:bCs w:val="0"/>
+          <w:color w:val="auto"/>
           <w:lang w:val="fr-FR"/>
         </w:rPr>
         <w:t>: https://www.who.int/fr/news-room/fact-sheets/detail/human-rights-and-health</w:t>
-      </w:r>
-      <w:r>
-        <w:rPr>
-          <w:rFonts w:ascii="Corbel" w:hAnsi="Corbel"/>
-          <w:lang w:val="fr-FR"/>
-        </w:rPr>
-        <w:t xml:space="preserve">Santé publique France. </w:t>
-      </w:r>
-    </w:p>
-    <w:p>
-      <w:pPr>
-        <w:pStyle w:val="Corpsdetexte"/>
-        <w:jc w:val="left"/>
-        <w:rPr>
-          <w:rFonts w:ascii="Corbel" w:hAnsi="Corbel"/>
-        </w:rPr>
-      </w:pPr>
-      <w:r>
-        <w:rPr>
-          <w:rFonts w:ascii="Corbel" w:hAnsi="Corbel"/>
-        </w:rPr>
-        <w:t xml:space="preserve">Santé </w:t>
-      </w:r>
-      <w:proofErr w:type="spellStart"/>
-      <w:r>
-        <w:rPr>
-          <w:rFonts w:ascii="Corbel" w:hAnsi="Corbel"/>
-        </w:rPr>
-        <w:t>publique</w:t>
-      </w:r>
-      <w:proofErr w:type="spellEnd"/>
-      <w:r>
-        <w:rPr>
-          <w:rFonts w:ascii="Corbel" w:hAnsi="Corbel"/>
-        </w:rPr>
-        <w:t xml:space="preserve"> France. Je </w:t>
-      </w:r>
-      <w:proofErr w:type="spellStart"/>
-      <w:r>
-        <w:rPr>
-          <w:rFonts w:ascii="Corbel" w:hAnsi="Corbel"/>
-        </w:rPr>
-        <w:t>préserve</w:t>
-      </w:r>
-      <w:proofErr w:type="spellEnd"/>
-      <w:r>
-        <w:rPr>
-          <w:rFonts w:ascii="Corbel" w:hAnsi="Corbel"/>
-        </w:rPr>
-        <w:t xml:space="preserve"> ma santé [Internet]. </w:t>
-      </w:r>
-      <w:proofErr w:type="spellStart"/>
-      <w:r>
-        <w:rPr>
-          <w:rFonts w:ascii="Corbel" w:hAnsi="Corbel"/>
-        </w:rPr>
-        <w:t>Tabac</w:t>
-      </w:r>
-      <w:proofErr w:type="spellEnd"/>
-      <w:r>
-        <w:rPr>
-          <w:rFonts w:ascii="Corbel" w:hAnsi="Corbel"/>
-        </w:rPr>
-        <w:t xml:space="preserve"> Info Service. [</w:t>
-      </w:r>
-      <w:proofErr w:type="gramStart"/>
-      <w:r>
-        <w:rPr>
-          <w:rFonts w:ascii="Corbel" w:hAnsi="Corbel"/>
-        </w:rPr>
-        <w:t>cited</w:t>
-      </w:r>
-      <w:proofErr w:type="gramEnd"/>
-      <w:r>
-        <w:rPr>
-          <w:rFonts w:ascii="Corbel" w:hAnsi="Corbel"/>
-        </w:rPr>
-        <w:t xml:space="preserve"> 2023 Apr 28]. Available from: https://www.tabac-info-service.fr/je-trouve-ma-motivation/je-preserve-ma-sante</w:t>
       </w:r>
     </w:p>
     <w:p>
@@ -12173,11 +12249,113 @@
         <w:pStyle w:val="Titre3"/>
         <w:jc w:val="left"/>
         <w:rPr>
-          <w:rFonts w:ascii="Corbel" w:hAnsi="Corbel"/>
-          <w:lang w:val="fr-FR"/>
-        </w:rPr>
-      </w:pPr>
-      <w:bookmarkStart w:id="47" w:name="exemples-de-saisie-dans-zotero"/>
+          <w:rFonts w:ascii="Corbel" w:eastAsiaTheme="minorHAnsi" w:hAnsi="Corbel" w:cstheme="minorBidi"/>
+          <w:bCs w:val="0"/>
+          <w:color w:val="auto"/>
+          <w:lang w:val="fr-FR"/>
+        </w:rPr>
+      </w:pPr>
+      <w:r>
+        <w:rPr>
+          <w:rFonts w:ascii="Corbel" w:eastAsiaTheme="minorHAnsi" w:hAnsi="Corbel" w:cstheme="minorBidi"/>
+          <w:bCs w:val="0"/>
+          <w:color w:val="auto"/>
+          <w:lang w:val="fr-FR"/>
+        </w:rPr>
+        <w:t>Santé publique France. Tabac Info Service. [</w:t>
+      </w:r>
+      <w:proofErr w:type="spellStart"/>
+      <w:proofErr w:type="gramStart"/>
+      <w:r>
+        <w:rPr>
+          <w:rFonts w:ascii="Corbel" w:eastAsiaTheme="minorHAnsi" w:hAnsi="Corbel" w:cstheme="minorBidi"/>
+          <w:bCs w:val="0"/>
+          <w:color w:val="auto"/>
+          <w:lang w:val="fr-FR"/>
+        </w:rPr>
+        <w:t>cited</w:t>
+      </w:r>
+      <w:proofErr w:type="spellEnd"/>
+      <w:proofErr w:type="gramEnd"/>
+      <w:r>
+        <w:rPr>
+          <w:rFonts w:ascii="Corbel" w:eastAsiaTheme="minorHAnsi" w:hAnsi="Corbel" w:cstheme="minorBidi"/>
+          <w:bCs w:val="0"/>
+          <w:color w:val="auto"/>
+          <w:lang w:val="fr-FR"/>
+        </w:rPr>
+        <w:t xml:space="preserve"> 2023 </w:t>
+      </w:r>
+      <w:proofErr w:type="spellStart"/>
+      <w:r>
+        <w:rPr>
+          <w:rFonts w:ascii="Corbel" w:eastAsiaTheme="minorHAnsi" w:hAnsi="Corbel" w:cstheme="minorBidi"/>
+          <w:bCs w:val="0"/>
+          <w:color w:val="auto"/>
+          <w:lang w:val="fr-FR"/>
+        </w:rPr>
+        <w:t>Apr</w:t>
+      </w:r>
+      <w:proofErr w:type="spellEnd"/>
+      <w:r>
+        <w:rPr>
+          <w:rFonts w:ascii="Corbel" w:eastAsiaTheme="minorHAnsi" w:hAnsi="Corbel" w:cstheme="minorBidi"/>
+          <w:bCs w:val="0"/>
+          <w:color w:val="auto"/>
+          <w:lang w:val="fr-FR"/>
+        </w:rPr>
+        <w:t xml:space="preserve"> 28]. Je préserve ma santé. </w:t>
+      </w:r>
+      <w:proofErr w:type="spellStart"/>
+      <w:r>
+        <w:rPr>
+          <w:rFonts w:ascii="Corbel" w:eastAsiaTheme="minorHAnsi" w:hAnsi="Corbel" w:cstheme="minorBidi"/>
+          <w:bCs w:val="0"/>
+          <w:color w:val="auto"/>
+          <w:lang w:val="fr-FR"/>
+        </w:rPr>
+        <w:t>Available</w:t>
+      </w:r>
+      <w:proofErr w:type="spellEnd"/>
+      <w:r>
+        <w:rPr>
+          <w:rFonts w:ascii="Corbel" w:eastAsiaTheme="minorHAnsi" w:hAnsi="Corbel" w:cstheme="minorBidi"/>
+          <w:bCs w:val="0"/>
+          <w:color w:val="auto"/>
+          <w:lang w:val="fr-FR"/>
+        </w:rPr>
+        <w:t xml:space="preserve"> </w:t>
+      </w:r>
+      <w:proofErr w:type="spellStart"/>
+      <w:r>
+        <w:rPr>
+          <w:rFonts w:ascii="Corbel" w:eastAsiaTheme="minorHAnsi" w:hAnsi="Corbel" w:cstheme="minorBidi"/>
+          <w:bCs w:val="0"/>
+          <w:color w:val="auto"/>
+          <w:lang w:val="fr-FR"/>
+        </w:rPr>
+        <w:t>from</w:t>
+      </w:r>
+      <w:proofErr w:type="spellEnd"/>
+      <w:r>
+        <w:rPr>
+          <w:rFonts w:ascii="Corbel" w:eastAsiaTheme="minorHAnsi" w:hAnsi="Corbel" w:cstheme="minorBidi"/>
+          <w:bCs w:val="0"/>
+          <w:color w:val="auto"/>
+          <w:lang w:val="fr-FR"/>
+        </w:rPr>
+        <w:t>: https://www.tabac-info-service.fr/je-trouve-ma-motivation/je-preserve-ma-sante</w:t>
+      </w:r>
+    </w:p>
+    <w:p>
+      <w:pPr>
+        <w:pStyle w:val="Titre3"/>
+        <w:jc w:val="left"/>
+        <w:rPr>
+          <w:rFonts w:ascii="Corbel" w:hAnsi="Corbel"/>
+          <w:lang w:val="fr-FR"/>
+        </w:rPr>
+      </w:pPr>
       <w:r>
         <w:rPr>
           <w:rFonts w:ascii="Corbel" w:hAnsi="Corbel"/>
@@ -12193,7 +12371,7 @@
         </w:rPr>
         <w:t>Zotero</w:t>
       </w:r>
-      <w:bookmarkEnd w:id="47"/>
+      <w:bookmarkEnd w:id="48"/>
       <w:proofErr w:type="spellEnd"/>
     </w:p>
     <w:p>
@@ -12280,7 +12458,7 @@
           </mc:Choice>
           <mc:Fallback>
             <w:pict>
-              <v:rect w14:anchorId="23B0CAAF" id="Rectangle 80" o:spid="_x0000_s1026" style="position:absolute;margin-left:31.6pt;margin-top:160.5pt;width:416pt;height:34pt;z-index:251766784;visibility:visible;mso-wrap-style:square;mso-width-percent:0;mso-height-percent:0;mso-wrap-distance-left:9pt;mso-wrap-distance-top:0;mso-wrap-distance-right:9pt;mso-wrap-distance-bottom:0;mso-position-horizontal:absolute;mso-position-horizontal-relative:margin;mso-position-vertical:absolute;mso-position-vertical-relative:text;mso-width-percent:0;mso-height-percent:0;mso-width-relative:margin;mso-height-relative:margin;v-text-anchor:middle" o:gfxdata="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" filled="f" strokecolor="#ed7d31 [3205]" strokeweight="1.25pt">
+              <v:rect w14:anchorId="50AD1F3F" id="Rectangle 80" o:spid="_x0000_s1026" style="position:absolute;margin-left:31.6pt;margin-top:160.5pt;width:416pt;height:34pt;z-index:251766784;visibility:visible;mso-wrap-style:square;mso-width-percent:0;mso-height-percent:0;mso-wrap-distance-left:9pt;mso-wrap-distance-top:0;mso-wrap-distance-right:9pt;mso-wrap-distance-bottom:0;mso-position-horizontal:absolute;mso-position-horizontal-relative:margin;mso-position-vertical:absolute;mso-position-vertical-relative:text;mso-width-percent:0;mso-height-percent:0;mso-width-relative:margin;mso-height-relative:margin;v-text-anchor:middle" o:gfxdata="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" filled="f" strokecolor="#ed7d31 [3205]" strokeweight="1.25pt">
                 <w10:wrap anchorx="margin"/>
               </v:rect>
             </w:pict>
@@ -12364,7 +12542,7 @@
           </mc:Choice>
           <mc:Fallback>
             <w:pict>
-              <v:rect w14:anchorId="797D624C" id="Rectangle 79" o:spid="_x0000_s1026" style="position:absolute;margin-left:39.1pt;margin-top:52.5pt;width:290.05pt;height:33pt;z-index:251718656;visibility:visible;mso-wrap-style:square;mso-width-percent:0;mso-height-percent:0;mso-wrap-distance-left:9pt;mso-wrap-distance-top:0;mso-wrap-distance-right:9pt;mso-wrap-distance-bottom:0;mso-position-horizontal:absolute;mso-position-horizontal-relative:margin;mso-position-vertical:absolute;mso-position-vertical-relative:text;mso-width-percent:0;mso-height-percent:0;mso-width-relative:margin;mso-height-relative:margin;v-text-anchor:middle" o:gfxdata="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" filled="f" strokecolor="#ed7d31 [3205]" strokeweight="1.25pt">
+              <v:rect w14:anchorId="213F3421" id="Rectangle 79" o:spid="_x0000_s1026" style="position:absolute;margin-left:39.1pt;margin-top:52.5pt;width:290.05pt;height:33pt;z-index:251718656;visibility:visible;mso-wrap-style:square;mso-width-percent:0;mso-height-percent:0;mso-wrap-distance-left:9pt;mso-wrap-distance-top:0;mso-wrap-distance-right:9pt;mso-wrap-distance-bottom:0;mso-position-horizontal:absolute;mso-position-horizontal-relative:margin;mso-position-vertical:absolute;mso-position-vertical-relative:text;mso-width-percent:0;mso-height-percent:0;mso-width-relative:margin;mso-height-relative:margin;v-text-anchor:middle" o:gfxdata="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" filled="f" strokecolor="#ed7d31 [3205]" strokeweight="1.25pt">
                 <w10:wrap anchorx="margin"/>
               </v:rect>
             </w:pict>
@@ -12521,7 +12699,7 @@
           </mc:Choice>
           <mc:Fallback>
             <w:pict>
-              <v:rect w14:anchorId="60F84DF4" id="Rectangle 83" o:spid="_x0000_s1026" style="position:absolute;margin-left:31.6pt;margin-top:44.6pt;width:169.5pt;height:30.55pt;z-index:251722752;visibility:visible;mso-wrap-style:square;mso-width-percent:0;mso-height-percent:0;mso-wrap-distance-left:9pt;mso-wrap-distance-top:0;mso-wrap-distance-right:9pt;mso-wrap-distance-bottom:0;mso-position-horizontal:absolute;mso-position-horizontal-relative:margin;mso-position-vertical:absolute;mso-position-vertical-relative:text;mso-width-percent:0;mso-height-percent:0;mso-width-relative:margin;mso-height-relative:margin;v-text-anchor:middle" o:gfxdata="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" filled="f" strokecolor="#ed7d31 [3205]" strokeweight="1.25pt">
+              <v:rect w14:anchorId="68A3C557" id="Rectangle 83" o:spid="_x0000_s1026" style="position:absolute;margin-left:31.6pt;margin-top:44.6pt;width:169.5pt;height:30.55pt;z-index:251722752;visibility:visible;mso-wrap-style:square;mso-width-percent:0;mso-height-percent:0;mso-wrap-distance-left:9pt;mso-wrap-distance-top:0;mso-wrap-distance-right:9pt;mso-wrap-distance-bottom:0;mso-position-horizontal:absolute;mso-position-horizontal-relative:margin;mso-position-vertical:absolute;mso-position-vertical-relative:text;mso-width-percent:0;mso-height-percent:0;mso-width-relative:margin;mso-height-relative:margin;v-text-anchor:middle" o:gfxdata="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" filled="f" strokecolor="#ed7d31 [3205]" strokeweight="1.25pt">
                 <w10:wrap anchorx="margin"/>
               </v:rect>
             </w:pict>
@@ -12605,7 +12783,7 @@
           </mc:Choice>
           <mc:Fallback>
             <w:pict>
-              <v:rect w14:anchorId="71FFE4EA" id="Rectangle 85" o:spid="_x0000_s1026" style="position:absolute;margin-left:31.6pt;margin-top:143.6pt;width:405pt;height:36.5pt;z-index:251726848;visibility:visible;mso-wrap-style:square;mso-width-percent:0;mso-height-percent:0;mso-wrap-distance-left:9pt;mso-wrap-distance-top:0;mso-wrap-distance-right:9pt;mso-wrap-distance-bottom:0;mso-position-horizontal:absolute;mso-position-horizontal-relative:margin;mso-position-vertical:absolute;mso-position-vertical-relative:text;mso-width-percent:0;mso-height-percent:0;mso-width-relative:margin;mso-height-relative:margin;v-text-anchor:middle" o:gfxdata="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" filled="f" strokecolor="#ed7d31 [3205]" strokeweight="1.25pt">
+              <v:rect w14:anchorId="40FBACC5" id="Rectangle 85" o:spid="_x0000_s1026" style="position:absolute;margin-left:31.6pt;margin-top:143.6pt;width:405pt;height:36.5pt;z-index:251726848;visibility:visible;mso-wrap-style:square;mso-width-percent:0;mso-height-percent:0;mso-wrap-distance-left:9pt;mso-wrap-distance-top:0;mso-wrap-distance-right:9pt;mso-wrap-distance-bottom:0;mso-position-horizontal:absolute;mso-position-horizontal-relative:margin;mso-position-vertical:absolute;mso-position-vertical-relative:text;mso-width-percent:0;mso-height-percent:0;mso-width-relative:margin;mso-height-relative:margin;v-text-anchor:middle" o:gfxdata="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" filled="f" strokecolor="#ed7d31 [3205]" strokeweight="1.25pt">
                 <w10:wrap anchorx="margin"/>
               </v:rect>
             </w:pict>
@@ -12689,7 +12867,7 @@
           </mc:Choice>
           <mc:Fallback>
             <w:pict>
-              <v:rect w14:anchorId="7633BF72" id="Rectangle 84" o:spid="_x0000_s1026" style="position:absolute;margin-left:7.2pt;margin-top:84.8pt;width:179.3pt;height:19.7pt;z-index:251724800;visibility:visible;mso-wrap-style:square;mso-width-percent:0;mso-height-percent:0;mso-wrap-distance-left:9pt;mso-wrap-distance-top:0;mso-wrap-distance-right:9pt;mso-wrap-distance-bottom:0;mso-position-horizontal:absolute;mso-position-horizontal-relative:margin;mso-position-vertical:absolute;mso-position-vertical-relative:text;mso-width-percent:0;mso-height-percent:0;mso-width-relative:margin;mso-height-relative:margin;v-text-anchor:middle" o:gfxdata="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" filled="f" strokecolor="#ed7d31 [3205]" strokeweight="1.25pt">
+              <v:rect w14:anchorId="062216A7" id="Rectangle 84" o:spid="_x0000_s1026" style="position:absolute;margin-left:7.2pt;margin-top:84.8pt;width:179.3pt;height:19.7pt;z-index:251724800;visibility:visible;mso-wrap-style:square;mso-width-percent:0;mso-height-percent:0;mso-wrap-distance-left:9pt;mso-wrap-distance-top:0;mso-wrap-distance-right:9pt;mso-wrap-distance-bottom:0;mso-position-horizontal:absolute;mso-position-horizontal-relative:margin;mso-position-vertical:absolute;mso-position-vertical-relative:text;mso-width-percent:0;mso-height-percent:0;mso-width-relative:margin;mso-height-relative:margin;v-text-anchor:middle" o:gfxdata="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" filled="f" strokecolor="#ed7d31 [3205]" strokeweight="1.25pt">
                 <w10:wrap anchorx="margin"/>
               </v:rect>
             </w:pict>
@@ -12761,7 +12939,7 @@
           <w:szCs w:val="28"/>
         </w:rPr>
       </w:pPr>
-      <w:bookmarkStart w:id="48" w:name="citer-un-rapport-non-publié"/>
+      <w:bookmarkStart w:id="49" w:name="citer-un-rapport-non-publié"/>
       <w:r>
         <w:rPr>
           <w:rFonts w:ascii="Corbel" w:hAnsi="Corbel"/>
@@ -12778,16 +12956,17 @@
           <w:lang w:val="fr-FR"/>
         </w:rPr>
       </w:pPr>
-      <w:bookmarkStart w:id="49" w:name="_Toc133590108"/>
-      <w:r>
-        <w:rPr>
-          <w:rFonts w:ascii="Corbel" w:hAnsi="Corbel"/>
-          <w:lang w:val="fr-FR"/>
-        </w:rPr>
+      <w:bookmarkStart w:id="50" w:name="_Toc133590108"/>
+      <w:r>
+        <w:rPr>
+          <w:rFonts w:ascii="Corbel" w:hAnsi="Corbel"/>
+          <w:lang w:val="fr-FR"/>
+        </w:rPr>
+        <w:lastRenderedPageBreak/>
         <w:t>Citer un rapport</w:t>
       </w:r>
-      <w:bookmarkEnd w:id="48"/>
       <w:bookmarkEnd w:id="49"/>
+      <w:bookmarkEnd w:id="50"/>
     </w:p>
     <w:p>
       <w:pPr>
@@ -12878,7 +13057,7 @@
           <w:lang w:val="fr-FR"/>
         </w:rPr>
       </w:pPr>
-      <w:bookmarkStart w:id="50" w:name="modèle-5"/>
+      <w:bookmarkStart w:id="51" w:name="modèle-5"/>
       <w:r>
         <w:rPr>
           <w:rFonts w:ascii="Corbel" w:hAnsi="Corbel"/>
@@ -12886,7 +13065,7 @@
         </w:rPr>
         <w:t>Modèle</w:t>
       </w:r>
-      <w:bookmarkEnd w:id="50"/>
+      <w:bookmarkEnd w:id="51"/>
     </w:p>
     <w:p>
       <w:pPr>
@@ -12946,7 +13125,7 @@
           <w:rFonts w:ascii="Corbel" w:hAnsi="Corbel"/>
         </w:rPr>
       </w:pPr>
-      <w:bookmarkStart w:id="51" w:name="exemple-rédigé-5"/>
+      <w:bookmarkStart w:id="52" w:name="exemple-rédigé-5"/>
       <w:proofErr w:type="spellStart"/>
       <w:r>
         <w:rPr>
@@ -12968,7 +13147,7 @@
         </w:rPr>
         <w:t>rédigé</w:t>
       </w:r>
-      <w:bookmarkEnd w:id="51"/>
+      <w:bookmarkEnd w:id="52"/>
       <w:proofErr w:type="spellEnd"/>
     </w:p>
     <w:p>
@@ -13317,12 +13496,13 @@
           <w:lang w:val="fr-FR"/>
         </w:rPr>
       </w:pPr>
-      <w:bookmarkStart w:id="52" w:name="exemple-de-saisie-dans-zotero-5"/>
-      <w:r>
-        <w:rPr>
-          <w:rFonts w:ascii="Corbel" w:hAnsi="Corbel"/>
-          <w:lang w:val="fr-FR"/>
-        </w:rPr>
+      <w:bookmarkStart w:id="53" w:name="exemple-de-saisie-dans-zotero-5"/>
+      <w:r>
+        <w:rPr>
+          <w:rFonts w:ascii="Corbel" w:hAnsi="Corbel"/>
+          <w:lang w:val="fr-FR"/>
+        </w:rPr>
+        <w:lastRenderedPageBreak/>
         <w:t xml:space="preserve">Exemple de saisie dans </w:t>
       </w:r>
       <w:proofErr w:type="spellStart"/>
@@ -13333,7 +13513,7 @@
         </w:rPr>
         <w:t>Zotero</w:t>
       </w:r>
-      <w:bookmarkEnd w:id="52"/>
+      <w:bookmarkEnd w:id="53"/>
       <w:proofErr w:type="spellEnd"/>
     </w:p>
     <w:p>
@@ -13421,7 +13601,7 @@
           </mc:Choice>
           <mc:Fallback>
             <w:pict>
-              <v:rect w14:anchorId="0B6E03DA" id="Rectangle 49" o:spid="_x0000_s1026" style="position:absolute;margin-left:24.1pt;margin-top:218.35pt;width:143.35pt;height:16.25pt;z-index:251768832;visibility:visible;mso-wrap-style:square;mso-width-percent:0;mso-height-percent:0;mso-wrap-distance-left:9pt;mso-wrap-distance-top:0;mso-wrap-distance-right:9pt;mso-wrap-distance-bottom:0;mso-position-horizontal:absolute;mso-position-horizontal-relative:text;mso-position-vertical:absolute;mso-position-vertical-relative:text;mso-width-percent:0;mso-height-percent:0;mso-width-relative:margin;mso-height-relative:margin;v-text-anchor:middle" o:gfxdata="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" filled="f" strokecolor="#ed7d31 [3205]" strokeweight="1.25pt">
+              <v:rect w14:anchorId="7BC316FE" id="Rectangle 49" o:spid="_x0000_s1026" style="position:absolute;margin-left:24.1pt;margin-top:218.35pt;width:143.35pt;height:16.25pt;z-index:251768832;visibility:visible;mso-wrap-style:square;mso-width-percent:0;mso-height-percent:0;mso-wrap-distance-left:9pt;mso-wrap-distance-top:0;mso-wrap-distance-right:9pt;mso-wrap-distance-bottom:0;mso-position-horizontal:absolute;mso-position-horizontal-relative:text;mso-position-vertical:absolute;mso-position-vertical-relative:text;mso-width-percent:0;mso-height-percent:0;mso-width-relative:margin;mso-height-relative:margin;v-text-anchor:middle" o:gfxdata="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" filled="f" strokecolor="#ed7d31 [3205]" strokeweight="1.25pt">
                 <v:stroke dashstyle="dashDot"/>
               </v:rect>
             </w:pict>
@@ -13505,7 +13685,7 @@
           </mc:Choice>
           <mc:Fallback>
             <w:pict>
-              <v:rect w14:anchorId="025177C7" id="Rectangle 90" o:spid="_x0000_s1026" style="position:absolute;margin-left:37pt;margin-top:379.05pt;width:415.7pt;height:36.7pt;z-index:251735040;visibility:visible;mso-wrap-style:square;mso-width-percent:0;mso-height-percent:0;mso-wrap-distance-left:9pt;mso-wrap-distance-top:0;mso-wrap-distance-right:9pt;mso-wrap-distance-bottom:0;mso-position-horizontal:absolute;mso-position-horizontal-relative:margin;mso-position-vertical:absolute;mso-position-vertical-relative:text;mso-width-percent:0;mso-height-percent:0;mso-width-relative:margin;mso-height-relative:margin;v-text-anchor:middle" o:gfxdata="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" filled="f" strokecolor="#ed7d31 [3205]" strokeweight="1.25pt">
+              <v:rect w14:anchorId="71915A96" id="Rectangle 90" o:spid="_x0000_s1026" style="position:absolute;margin-left:37pt;margin-top:379.05pt;width:415.7pt;height:36.7pt;z-index:251735040;visibility:visible;mso-wrap-style:square;mso-width-percent:0;mso-height-percent:0;mso-wrap-distance-left:9pt;mso-wrap-distance-top:0;mso-wrap-distance-right:9pt;mso-wrap-distance-bottom:0;mso-position-horizontal:absolute;mso-position-horizontal-relative:margin;mso-position-vertical:absolute;mso-position-vertical-relative:text;mso-width-percent:0;mso-height-percent:0;mso-width-relative:margin;mso-height-relative:margin;v-text-anchor:middle" o:gfxdata="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" filled="f" strokecolor="#ed7d31 [3205]" strokeweight="1.25pt">
                 <w10:wrap anchorx="margin"/>
               </v:rect>
             </w:pict>
@@ -13589,7 +13769,7 @@
           </mc:Choice>
           <mc:Fallback>
             <w:pict>
-              <v:rect w14:anchorId="350F5EF6" id="Rectangle 88" o:spid="_x0000_s1026" style="position:absolute;margin-left:41.6pt;margin-top:288.95pt;width:190.2pt;height:38.5pt;z-index:251730944;visibility:visible;mso-wrap-style:square;mso-width-percent:0;mso-height-percent:0;mso-wrap-distance-left:9pt;mso-wrap-distance-top:0;mso-wrap-distance-right:9pt;mso-wrap-distance-bottom:0;mso-position-horizontal:absolute;mso-position-horizontal-relative:margin;mso-position-vertical:absolute;mso-position-vertical-relative:text;mso-width-percent:0;mso-height-percent:0;mso-width-relative:margin;mso-height-relative:margin;v-text-anchor:middle" o:gfxdata="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" filled="f" strokecolor="#ed7d31 [3205]" strokeweight="1.25pt">
+              <v:rect w14:anchorId="0136AC52" id="Rectangle 88" o:spid="_x0000_s1026" style="position:absolute;margin-left:41.6pt;margin-top:288.95pt;width:190.2pt;height:38.5pt;z-index:251730944;visibility:visible;mso-wrap-style:square;mso-width-percent:0;mso-height-percent:0;mso-wrap-distance-left:9pt;mso-wrap-distance-top:0;mso-wrap-distance-right:9pt;mso-wrap-distance-bottom:0;mso-position-horizontal:absolute;mso-position-horizontal-relative:margin;mso-position-vertical:absolute;mso-position-vertical-relative:text;mso-width-percent:0;mso-height-percent:0;mso-width-relative:margin;mso-height-relative:margin;v-text-anchor:middle" o:gfxdata="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" filled="f" strokecolor="#ed7d31 [3205]" strokeweight="1.25pt">
                 <w10:wrap anchorx="margin"/>
               </v:rect>
             </w:pict>
@@ -13673,7 +13853,7 @@
           </mc:Choice>
           <mc:Fallback>
             <w:pict>
-              <v:rect w14:anchorId="6712D78F" id="Rectangle 87" o:spid="_x0000_s1026" style="position:absolute;margin-left:31.1pt;margin-top:38.95pt;width:421.5pt;height:164pt;z-index:251728896;visibility:visible;mso-wrap-style:square;mso-width-percent:0;mso-height-percent:0;mso-wrap-distance-left:9pt;mso-wrap-distance-top:0;mso-wrap-distance-right:9pt;mso-wrap-distance-bottom:0;mso-position-horizontal:absolute;mso-position-horizontal-relative:margin;mso-position-vertical:absolute;mso-position-vertical-relative:text;mso-width-percent:0;mso-height-percent:0;mso-width-relative:margin;mso-height-relative:margin;v-text-anchor:middle" o:gfxdata="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" filled="f" strokecolor="#ed7d31 [3205]" strokeweight="1.25pt">
+              <v:rect w14:anchorId="0628DBE1" id="Rectangle 87" o:spid="_x0000_s1026" style="position:absolute;margin-left:31.1pt;margin-top:38.95pt;width:421.5pt;height:164pt;z-index:251728896;visibility:visible;mso-wrap-style:square;mso-width-percent:0;mso-height-percent:0;mso-wrap-distance-left:9pt;mso-wrap-distance-top:0;mso-wrap-distance-right:9pt;mso-wrap-distance-bottom:0;mso-position-horizontal:absolute;mso-position-horizontal-relative:margin;mso-position-vertical:absolute;mso-position-vertical-relative:text;mso-width-percent:0;mso-height-percent:0;mso-width-relative:margin;mso-height-relative:margin;v-text-anchor:middle" o:gfxdata="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" filled="f" strokecolor="#ed7d31 [3205]" strokeweight="1.25pt">
                 <w10:wrap anchorx="margin"/>
               </v:rect>
             </w:pict>
@@ -13732,8 +13912,6 @@
           </wp:inline>
         </w:drawing>
       </w:r>
-      <w:bookmarkStart w:id="53" w:name="_GoBack"/>
-      <w:bookmarkEnd w:id="53"/>
     </w:p>
     <w:p>
       <w:pPr>
@@ -18582,7 +18760,7 @@
         <w:color w:val="3B3838"/>
         <w:sz w:val="18"/>
       </w:rPr>
-      <w:t>Dernière mise à jour : 2023-0</w:t>
+      <w:t>Dernière mise à jour : 2023-09</w:t>
     </w:r>
     <w:r>
       <w:rPr>
@@ -18590,7 +18768,7 @@
         <w:color w:val="3B3838"/>
         <w:sz w:val="18"/>
       </w:rPr>
-      <w:t>4</w:t>
+      <w:t>-</w:t>
     </w:r>
     <w:r>
       <w:rPr>
@@ -18598,15 +18776,7 @@
         <w:color w:val="3B3838"/>
         <w:sz w:val="18"/>
       </w:rPr>
-      <w:t>-2</w:t>
-    </w:r>
-    <w:r>
-      <w:rPr>
-        <w:rFonts w:ascii="Tahoma" w:eastAsia="Tahoma" w:hAnsi="Tahoma" w:cs="Tahoma"/>
-        <w:color w:val="3B3838"/>
-        <w:sz w:val="18"/>
-      </w:rPr>
-      <w:t>8</w:t>
+      <w:t>07</w:t>
     </w:r>
     <w:r>
       <w:rPr>
@@ -21370,7 +21540,7 @@
 </file>
 
 <file path=customXml/itemProps1.xml><?xml version="1.0" encoding="utf-8"?>
-<ds:datastoreItem xmlns:ds="http://schemas.openxmlformats.org/officeDocument/2006/customXml" ds:itemID="{6B9EA447-3D41-4DB5-A041-E51BCDECDBEF}">
+<ds:datastoreItem xmlns:ds="http://schemas.openxmlformats.org/officeDocument/2006/customXml" ds:itemID="{81143FC8-8C3E-4998-924A-736104F22E7E}">
   <ds:schemaRefs>
     <ds:schemaRef ds:uri="http://schemas.openxmlformats.org/officeDocument/2006/bibliography"/>
   </ds:schemaRefs>

</xml_diff>